<commit_message>
Update Datasets for assessing image analysis code.docx
</commit_message>
<xml_diff>
--- a/Datasets for assessing image analysis code.docx
+++ b/Datasets for assessing image analysis code.docx
@@ -393,20 +393,68 @@
       <w:proofErr w:type="gramEnd"/>
     </w:p>
     <w:p/>
-    <w:p/>
-    <w:p>
-      <w:pPr>
-        <w:rPr>
-          <w:b/>
-          <w:bCs/>
-        </w:rPr>
-      </w:pPr>
-      <w:r>
-        <w:rPr>
-          <w:b/>
-          <w:bCs/>
-        </w:rPr>
-        <w:lastRenderedPageBreak/>
+    <w:p>
+      <w:r>
+        <w:t>7_30_20</w:t>
+      </w:r>
+      <w:r>
+        <w:t xml:space="preserve">; </w:t>
+      </w:r>
+      <w:r>
+        <w:t>Two fish regions imaged</w:t>
+      </w:r>
+      <w:r>
+        <w:t xml:space="preserve">; Fish 4 is a good </w:t>
+      </w:r>
+      <w:proofErr w:type="gramStart"/>
+      <w:r>
+        <w:t xml:space="preserve">set;  </w:t>
+      </w:r>
+      <w:r>
+        <w:t>Scan</w:t>
+      </w:r>
+      <w:proofErr w:type="gramEnd"/>
+      <w:r>
+        <w:t xml:space="preserve"> 2</w:t>
+      </w:r>
+      <w:r>
+        <w:t xml:space="preserve"> </w:t>
+      </w:r>
+      <w:r>
+        <w:t>GFP shows lots of aggregates RFP nothing</w:t>
+      </w:r>
+      <w:r>
+        <w:t xml:space="preserve">; </w:t>
+      </w:r>
+      <w:r>
+        <w:t>Scan 17</w:t>
+      </w:r>
+      <w:r>
+        <w:t xml:space="preserve"> shows p</w:t>
+      </w:r>
+      <w:r>
+        <w:t>lanktonic GFP</w:t>
+      </w:r>
+      <w:r>
+        <w:t>, but low</w:t>
+      </w:r>
+      <w:r>
+        <w:t xml:space="preserve"> image quality</w:t>
+      </w:r>
+    </w:p>
+    <w:p/>
+    <w:p>
+      <w:pPr>
+        <w:rPr>
+          <w:b/>
+          <w:bCs/>
+        </w:rPr>
+      </w:pPr>
+      <w:r>
+        <w:rPr>
+          <w:b/>
+          <w:bCs/>
+        </w:rPr>
         <w:t>Aeromonas and Pseudomonas</w:t>
       </w:r>
     </w:p>
@@ -441,6 +489,110 @@
       </w:r>
     </w:p>
     <w:p/>
+    <w:p>
+      <w:pPr>
+        <w:rPr>
+          <w:b/>
+          <w:bCs/>
+        </w:rPr>
+      </w:pPr>
+      <w:r>
+        <w:rPr>
+          <w:b/>
+          <w:bCs/>
+        </w:rPr>
+        <w:t xml:space="preserve">Brandon's </w:t>
+      </w:r>
+      <w:proofErr w:type="spellStart"/>
+      <w:r>
+        <w:rPr>
+          <w:b/>
+          <w:bCs/>
+        </w:rPr>
+        <w:t>Monoassociation</w:t>
+      </w:r>
+      <w:proofErr w:type="spellEnd"/>
+      <w:r>
+        <w:rPr>
+          <w:b/>
+          <w:bCs/>
+        </w:rPr>
+        <w:t xml:space="preserve"> data from the 2018 </w:t>
+      </w:r>
+      <w:proofErr w:type="spellStart"/>
+      <w:r>
+        <w:rPr>
+          <w:b/>
+          <w:bCs/>
+        </w:rPr>
+        <w:t>biophysJ</w:t>
+      </w:r>
+      <w:proofErr w:type="spellEnd"/>
+      <w:r>
+        <w:rPr>
+          <w:b/>
+          <w:bCs/>
+        </w:rPr>
+        <w:t xml:space="preserve"> paper</w:t>
+      </w:r>
+    </w:p>
+    <w:p>
+      <w:proofErr w:type="gramStart"/>
+      <w:r>
+        <w:t xml:space="preserve">Location  </w:t>
+      </w:r>
+      <w:proofErr w:type="spellStart"/>
+      <w:r>
+        <w:t>Nagini</w:t>
+      </w:r>
+      <w:proofErr w:type="spellEnd"/>
+      <w:proofErr w:type="gramEnd"/>
+      <w:r>
+        <w:t xml:space="preserve"> -- E:\Brandon\biogeography2018, also in Brandon\biogeography on </w:t>
+      </w:r>
+      <w:proofErr w:type="spellStart"/>
+      <w:r>
+        <w:t>Aragog</w:t>
+      </w:r>
+      <w:proofErr w:type="spellEnd"/>
+      <w:r>
+        <w:t>.</w:t>
+      </w:r>
+    </w:p>
+    <w:p/>
+    <w:p/>
+    <w:p>
+      <w:pPr>
+        <w:rPr>
+          <w:b/>
+          <w:bCs/>
+        </w:rPr>
+      </w:pPr>
+      <w:r>
+        <w:rPr>
+          <w:b/>
+          <w:bCs/>
+        </w:rPr>
+        <w:t>A</w:t>
+      </w:r>
+      <w:r>
+        <w:rPr>
+          <w:b/>
+          <w:bCs/>
+        </w:rPr>
+        <w:t xml:space="preserve"> few of Brandon's Enterobacter single time point imaging from the antibiotics paper</w:t>
+      </w:r>
+    </w:p>
+    <w:p>
+      <w:proofErr w:type="spellStart"/>
+      <w:r>
+        <w:t>Nagini</w:t>
+      </w:r>
+      <w:proofErr w:type="spellEnd"/>
+      <w:r>
+        <w:t xml:space="preserve"> -- E:\Brandon\abx, “January 25” and “February 1”.</w:t>
+      </w:r>
+    </w:p>
     <w:sectPr>
       <w:pgSz w:w="12240" w:h="15840"/>
       <w:pgMar w:top="1440" w:right="1440" w:bottom="1440" w:left="1440" w:header="720" w:footer="720" w:gutter="0"/>

</xml_diff>